<commit_message>
fix: fixed the changes made yesterday
</commit_message>
<xml_diff>
--- a/public/questions/INTERVIEW-txt-27.docx
+++ b/public/questions/INTERVIEW-txt-27.docx
@@ -3,48 +3,6 @@
 <w:document xmlns:wpc="http://schemas.microsoft.com/office/word/2010/wordprocessingCanvas" xmlns:cx="http://schemas.microsoft.com/office/drawing/2014/chartex" xmlns:cx1="http://schemas.microsoft.com/office/drawing/2015/9/8/chartex" xmlns:cx2="http://schemas.microsoft.com/office/drawing/2015/10/21/chartex" xmlns:cx3="http://schemas.microsoft.com/office/drawing/2016/5/9/chartex" xmlns:cx4="http://schemas.microsoft.com/office/drawing/2016/5/10/chartex" xmlns:cx5="http://schemas.microsoft.com/office/drawing/2016/5/11/chartex" xmlns:cx6="http://schemas.microsoft.com/office/drawing/2016/5/12/chartex" xmlns:cx7="http://schemas.microsoft.com/office/drawing/2016/5/13/chartex" xmlns:cx8="http://schemas.microsoft.com/office/drawing/2016/5/14/chartex" xmlns:mc="http://schemas.openxmlformats.org/markup-compatibility/2006" xmlns:aink="http://schemas.microsoft.com/office/drawing/2016/ink" xmlns:am3d="http://schemas.microsoft.com/office/drawing/2017/model3d" xmlns:o="urn:schemas-microsoft-com:office:office" xmlns:oel="http://schemas.microsoft.com/office/2019/extlst" xmlns:r="http://schemas.openxmlformats.org/officeDocument/2006/relationships" xmlns:m="http://schemas.openxmlformats.org/officeDocument/2006/math" xmlns:v="urn:schemas-microsoft-com:vml" xmlns:wp14="http://schemas.microsoft.com/office/word/2010/wordprocessingDrawing" xmlns:wp="http://schemas.openxmlformats.org/drawingml/2006/wordprocessingDrawing" xmlns:w10="urn:schemas-microsoft-com:office:word" xmlns:w="http://schemas.openxmlformats.org/wordprocessingml/2006/main" xmlns:w14="http://schemas.microsoft.com/office/word/2010/wordml" xmlns:w15="http://schemas.microsoft.com/office/word/2012/wordml" xmlns:w16cex="http://schemas.microsoft.com/office/word/2018/wordml/cex" xmlns:w16cid="http://schemas.microsoft.com/office/word/2016/wordml/cid" xmlns:w16="http://schemas.microsoft.com/office/word/2018/wordml" xmlns:w16du="http://schemas.microsoft.com/office/word/2023/wordml/word16du" xmlns:w16sdtdh="http://schemas.microsoft.com/office/word/2020/wordml/sdtdatahash" xmlns:w16sdtfl="http://schemas.microsoft.com/office/word/2024/wordml/sdtformatlock" xmlns:w16se="http://schemas.microsoft.com/office/word/2015/wordml/symex" xmlns:wpg="http://schemas.microsoft.com/office/word/2010/wordprocessingGroup" xmlns:wpi="http://schemas.microsoft.com/office/word/2010/wordprocessingInk" xmlns:wne="http://schemas.microsoft.com/office/word/2006/wordml" xmlns:wps="http://schemas.microsoft.com/office/word/2010/wordprocessingShape" mc:Ignorable="w14 w15 w16se w16cid w16 w16cex w16sdtdh w16sdtfl w16du wp14">
   <w:body>
     <w:p>
-      <w:pPr>
-        <w:rPr>
-          <w:b/>
-          <w:bCs/>
-          <w:sz w:val="24"/>
-        </w:rPr>
-      </w:pPr>
-      <w:r>
-        <w:rPr>
-          <w:b/>
-          <w:bCs/>
-          <w:sz w:val="24"/>
-        </w:rPr>
-        <w:t>P</w:t>
-      </w:r>
-      <w:r>
-        <w:rPr>
-          <w:b/>
-          <w:bCs/>
-          <w:sz w:val="24"/>
-        </w:rPr>
-        <w:t>leas</w:t>
-      </w:r>
-      <w:r>
-        <w:rPr>
-          <w:b/>
-          <w:bCs/>
-          <w:sz w:val="24"/>
-        </w:rPr>
-        <w:t xml:space="preserve">e scramble the audio </w:t>
-      </w:r>
-      <w:r>
-        <w:rPr>
-          <w:b/>
-          <w:bCs/>
-          <w:sz w:val="24"/>
-          <w:highlight w:val="yellow"/>
-        </w:rPr>
-        <w:t>50:42 – 50:48</w:t>
-      </w:r>
-    </w:p>
-    <w:p>
       <w:r>
         <w:rPr>
           <w:b/>
@@ -249,7 +207,6 @@
           <w:bCs/>
           <w:sz w:val="24"/>
         </w:rPr>
-        <w:lastRenderedPageBreak/>
         <w:t>Interviewer</w:t>
       </w:r>
       <w:r>
@@ -782,21 +739,7 @@
         <w:rPr>
           <w:sz w:val="24"/>
         </w:rPr>
-        <w:t xml:space="preserve"> </w:t>
-      </w:r>
-      <w:proofErr w:type="gramStart"/>
-      <w:r>
-        <w:rPr>
-          <w:sz w:val="24"/>
-        </w:rPr>
-        <w:t>car for</w:t>
-      </w:r>
-      <w:proofErr w:type="gramEnd"/>
-      <w:r>
-        <w:rPr>
-          <w:sz w:val="24"/>
-        </w:rPr>
-        <w:t xml:space="preserve"> </w:t>
+        <w:t xml:space="preserve"> car for </w:t>
       </w:r>
       <w:r>
         <w:rPr>
@@ -1269,21 +1212,7 @@
         <w:rPr>
           <w:sz w:val="24"/>
         </w:rPr>
-        <w:t xml:space="preserve">. I found it difficult, because maybe I found it difficult, because I was employed under Nigerian company owners, and I do not think they have the acumen to run businesses or manage people like properly. I think they manage people in an archaic manner, and that is my only problem, but my long-term career profession will be to find myself in </w:t>
-      </w:r>
-      <w:proofErr w:type="gramStart"/>
-      <w:r>
-        <w:rPr>
-          <w:sz w:val="24"/>
-        </w:rPr>
-        <w:t>IT</w:t>
-      </w:r>
-      <w:proofErr w:type="gramEnd"/>
-      <w:r>
-        <w:rPr>
-          <w:sz w:val="24"/>
-        </w:rPr>
-        <w:t xml:space="preserve"> field and to use the experience I get from the IT field to integrate it into chemistry, because that is my </w:t>
+        <w:t xml:space="preserve">. I found it difficult, because maybe I found it difficult, because I was employed under Nigerian company owners, and I do not think they have the acumen to run businesses or manage people like properly. I think they manage people in an archaic manner, and that is my only problem, but my long-term career profession will be to find myself in IT field and to use the experience I get from the IT field to integrate it into chemistry, because that is my </w:t>
       </w:r>
       <w:r>
         <w:rPr>
@@ -1587,27 +1516,13 @@
         <w:rPr>
           <w:sz w:val="24"/>
         </w:rPr>
-        <w:t xml:space="preserve"> I </w:t>
-      </w:r>
-      <w:proofErr w:type="gramStart"/>
-      <w:r>
-        <w:rPr>
-          <w:sz w:val="24"/>
-        </w:rPr>
-        <w:t>only</w:t>
-      </w:r>
-      <w:r>
-        <w:rPr>
-          <w:sz w:val="24"/>
-        </w:rPr>
-        <w:t>, test, for</w:t>
-      </w:r>
-      <w:proofErr w:type="gramEnd"/>
-      <w:r>
-        <w:rPr>
-          <w:sz w:val="24"/>
-        </w:rPr>
-        <w:t xml:space="preserve"> </w:t>
+        <w:t xml:space="preserve"> I only</w:t>
+      </w:r>
+      <w:r>
+        <w:rPr>
+          <w:sz w:val="24"/>
+        </w:rPr>
+        <w:t xml:space="preserve">, test, for </w:t>
       </w:r>
       <w:r>
         <w:rPr>
@@ -1858,35 +1773,7 @@
         <w:rPr>
           <w:sz w:val="24"/>
         </w:rPr>
-        <w:t xml:space="preserve"> because I had to face that kind of discrimination, I well, I never really tried. Even before trying. I had to put it to myself. No, I have to get a degree here first, so that I'll have to put that behind me and doing that I know that getting a degree here would override that. Oh, get the worst evaluation for this or that, even though I would get it. But having a degree here would already give me </w:t>
-      </w:r>
-      <w:proofErr w:type="gramStart"/>
-      <w:r>
-        <w:rPr>
-          <w:sz w:val="24"/>
-        </w:rPr>
-        <w:t>an</w:t>
-      </w:r>
-      <w:proofErr w:type="gramEnd"/>
-      <w:r>
-        <w:rPr>
-          <w:sz w:val="24"/>
-        </w:rPr>
-        <w:t xml:space="preserve"> hedge so that being said about licensing, and I think the credibility of some licenses from </w:t>
-      </w:r>
-      <w:proofErr w:type="gramStart"/>
-      <w:r>
-        <w:rPr>
-          <w:sz w:val="24"/>
-        </w:rPr>
-        <w:t>out of</w:t>
-      </w:r>
-      <w:proofErr w:type="gramEnd"/>
-      <w:r>
-        <w:rPr>
-          <w:sz w:val="24"/>
-        </w:rPr>
-        <w:t xml:space="preserve"> the country like could not be verified, and all that. </w:t>
+        <w:t xml:space="preserve"> because I had to face that kind of discrimination, I well, I never really tried. Even before trying. I had to put it to myself. No, I have to get a degree here first, so that I'll have to put that behind me and doing that I know that getting a degree here would override that. Oh, get the worst evaluation for this or that, even though I would get it. But having a degree here would already give me an hedge so that being said about licensing, and I think the credibility of some licenses from out of the country like could not be verified, and all that. </w:t>
       </w:r>
       <w:r>
         <w:rPr>
@@ -1936,19 +1823,11 @@
         </w:rPr>
         <w:t xml:space="preserve">nd what do we call </w:t>
       </w:r>
-      <w:proofErr w:type="gramStart"/>
-      <w:r>
-        <w:rPr>
-          <w:sz w:val="24"/>
-        </w:rPr>
-        <w:t>it,</w:t>
-      </w:r>
-      <w:proofErr w:type="gramEnd"/>
-      <w:r>
-        <w:rPr>
-          <w:sz w:val="24"/>
-        </w:rPr>
-        <w:t xml:space="preserve"> a problem. </w:t>
+      <w:r>
+        <w:rPr>
+          <w:sz w:val="24"/>
+        </w:rPr>
+        <w:t xml:space="preserve">it, a problem. </w:t>
       </w:r>
       <w:r>
         <w:rPr>
@@ -2020,63 +1899,7 @@
         <w:rPr>
           <w:sz w:val="24"/>
         </w:rPr>
-        <w:t xml:space="preserve"> Yes,  I have experienced what, even even among my own people, have experienced workplace, discrimination, and among black Americans I have experienced it, and among race like whites, too. and the Hispanics. </w:t>
-      </w:r>
-      <w:proofErr w:type="gramStart"/>
-      <w:r>
-        <w:rPr>
-          <w:sz w:val="24"/>
-        </w:rPr>
-        <w:t>So</w:t>
-      </w:r>
-      <w:proofErr w:type="gramEnd"/>
-      <w:r>
-        <w:rPr>
-          <w:sz w:val="24"/>
-        </w:rPr>
-        <w:t xml:space="preserve"> what I would say is that I've experienced this, and I know that everyone is </w:t>
-      </w:r>
-      <w:proofErr w:type="gramStart"/>
-      <w:r>
-        <w:rPr>
-          <w:sz w:val="24"/>
-        </w:rPr>
-        <w:t>different</w:t>
-      </w:r>
-      <w:proofErr w:type="gramEnd"/>
-      <w:r>
-        <w:rPr>
-          <w:sz w:val="24"/>
-        </w:rPr>
-        <w:t xml:space="preserve"> and our tolerance level is very different, but I know what I want. I know where I'm going. I know where I've been coming from. I'm speaking as a person now, not for the people like or for immigrants in general, or something. But, speaking for myself, I think for all these discriminations. There's really a lot of work to be done on the orientation of people but when I get anything of such, I try to address it to </w:t>
-      </w:r>
-      <w:proofErr w:type="gramStart"/>
-      <w:r>
-        <w:rPr>
-          <w:sz w:val="24"/>
-        </w:rPr>
-        <w:t>the maybe my</w:t>
-      </w:r>
-      <w:proofErr w:type="gramEnd"/>
-      <w:r>
-        <w:rPr>
-          <w:sz w:val="24"/>
-        </w:rPr>
-        <w:t xml:space="preserve"> supervisor, </w:t>
-      </w:r>
-      <w:proofErr w:type="gramStart"/>
-      <w:r>
-        <w:rPr>
-          <w:sz w:val="24"/>
-        </w:rPr>
-        <w:t>or but</w:t>
-      </w:r>
-      <w:proofErr w:type="gramEnd"/>
-      <w:r>
-        <w:rPr>
-          <w:sz w:val="24"/>
-        </w:rPr>
-        <w:t xml:space="preserve"> at </w:t>
+        <w:t xml:space="preserve"> Yes,  I have experienced what, even even among my own people, have experienced workplace, discrimination, and among black Americans I have experienced it, and among race like whites, too. and the Hispanics. So what I would say is that I've experienced this, and I know that everyone is different and our tolerance level is very different, but I know what I want. I know where I'm going. I know where I've been coming from. I'm speaking as a person now, not for the people like or for immigrants in general, or something. But, speaking for myself, I think for all these discriminations. There's really a lot of work to be done on the orientation of people but when I get anything of such, I try to address it to the maybe my supervisor, or but at </w:t>
       </w:r>
       <w:r>
         <w:rPr>
@@ -2088,35 +1911,7 @@
         <w:rPr>
           <w:sz w:val="24"/>
         </w:rPr>
-        <w:t xml:space="preserve"> point I stopped doing because I think it </w:t>
-      </w:r>
-      <w:proofErr w:type="gramStart"/>
-      <w:r>
-        <w:rPr>
-          <w:sz w:val="24"/>
-        </w:rPr>
-        <w:t>isningrained</w:t>
-      </w:r>
-      <w:proofErr w:type="gramEnd"/>
-      <w:r>
-        <w:rPr>
-          <w:sz w:val="24"/>
-        </w:rPr>
-        <w:t xml:space="preserve"> </w:t>
-      </w:r>
-      <w:proofErr w:type="gramStart"/>
-      <w:r>
-        <w:rPr>
-          <w:sz w:val="24"/>
-        </w:rPr>
-        <w:t>in</w:t>
-      </w:r>
-      <w:proofErr w:type="gramEnd"/>
-      <w:r>
-        <w:rPr>
-          <w:sz w:val="24"/>
-        </w:rPr>
-        <w:t xml:space="preserve"> everyone, unconsciously. And because I just see that even if you let them know your displeasure about something, they flush it down the drain and let you see that, oh, they didn't mean it like that, and all that. So</w:t>
+        <w:t xml:space="preserve"> point I stopped doing because I think it isningrained in everyone, unconsciously. And because I just see that even if you let them know your displeasure about something, they flush it down the drain and let you see that, oh, they didn't mean it like that, and all that. So</w:t>
       </w:r>
       <w:r>
         <w:rPr>
@@ -2152,35 +1947,7 @@
         <w:rPr>
           <w:sz w:val="24"/>
         </w:rPr>
-        <w:t xml:space="preserve"> this aside and keep going. So yes, workplace discrimination is really a thing, and it's </w:t>
-      </w:r>
-      <w:proofErr w:type="gramStart"/>
-      <w:r>
-        <w:rPr>
-          <w:sz w:val="24"/>
-        </w:rPr>
-        <w:t>still it's</w:t>
-      </w:r>
-      <w:proofErr w:type="gramEnd"/>
-      <w:r>
-        <w:rPr>
-          <w:sz w:val="24"/>
-        </w:rPr>
-        <w:t xml:space="preserve"> not that it's </w:t>
-      </w:r>
-      <w:proofErr w:type="gramStart"/>
-      <w:r>
-        <w:rPr>
-          <w:sz w:val="24"/>
-        </w:rPr>
-        <w:t>still in</w:t>
-      </w:r>
-      <w:proofErr w:type="gramEnd"/>
-      <w:r>
-        <w:rPr>
-          <w:sz w:val="24"/>
-        </w:rPr>
-        <w:t xml:space="preserve"> in abundance in our </w:t>
+        <w:t xml:space="preserve"> this aside and keep going. So yes, workplace discrimination is really a thing, and it's still it's not that it's still in in abundance in our </w:t>
       </w:r>
       <w:r>
         <w:rPr>
@@ -2339,16 +2106,8 @@
         <w:rPr>
           <w:sz w:val="24"/>
         </w:rPr>
-        <w:t xml:space="preserve">and or they may discriminate you because they may think if I was allowed to speak my language like Yoruba, but I would say it in English in the best way possible. What? When did you even come to this country like </w:t>
-      </w:r>
-      <w:proofErr w:type="gramStart"/>
-      <w:r>
-        <w:rPr>
-          <w:sz w:val="24"/>
-        </w:rPr>
-        <w:t>they</w:t>
-      </w:r>
-      <w:proofErr w:type="gramEnd"/>
+        <w:t>and or they may discriminate you because they may think if I was allowed to speak my language like Yoruba, but I would say it in English in the best way possible. What? When did you even come to this country like they</w:t>
+      </w:r>
       <w:r>
         <w:rPr>
           <w:sz w:val="24"/>
@@ -2395,16 +2154,8 @@
         <w:rPr>
           <w:sz w:val="24"/>
         </w:rPr>
-        <w:t xml:space="preserve"> discrimination is not even about race alone or ethnic </w:t>
-      </w:r>
-      <w:proofErr w:type="gramStart"/>
-      <w:r>
-        <w:rPr>
-          <w:sz w:val="24"/>
-        </w:rPr>
-        <w:t>group</w:t>
-      </w:r>
-      <w:proofErr w:type="gramEnd"/>
+        <w:t xml:space="preserve"> discrimination is not even about race alone or ethnic group</w:t>
+      </w:r>
       <w:r>
         <w:rPr>
           <w:sz w:val="24"/>
@@ -2444,28 +2195,7 @@
         <w:rPr>
           <w:sz w:val="24"/>
         </w:rPr>
-        <w:t xml:space="preserve"> the group of people from the same ethnic group there can still be class and group. And all </w:t>
-      </w:r>
-      <w:proofErr w:type="gramStart"/>
-      <w:r>
-        <w:rPr>
-          <w:sz w:val="24"/>
-        </w:rPr>
-        <w:t>this kind</w:t>
-      </w:r>
-      <w:proofErr w:type="gramEnd"/>
-      <w:r>
-        <w:rPr>
-          <w:sz w:val="24"/>
-        </w:rPr>
-        <w:t xml:space="preserve"> of </w:t>
-      </w:r>
-      <w:proofErr w:type="gramStart"/>
-      <w:r>
-        <w:rPr>
-          <w:sz w:val="24"/>
-        </w:rPr>
-        <w:t>sentiment</w:t>
+        <w:t xml:space="preserve"> the group of people from the same ethnic group there can still be class and group. And all this kind of sentiment</w:t>
       </w:r>
       <w:r>
         <w:rPr>
@@ -2477,14 +2207,7 @@
         <w:rPr>
           <w:sz w:val="24"/>
         </w:rPr>
-        <w:t xml:space="preserve"> that</w:t>
-      </w:r>
-      <w:proofErr w:type="gramEnd"/>
-      <w:r>
-        <w:rPr>
-          <w:sz w:val="24"/>
-        </w:rPr>
-        <w:t xml:space="preserve"> can make someone experience discrimination within that small group</w:t>
+        <w:t xml:space="preserve"> that can make someone experience discrimination within that small group</w:t>
       </w:r>
       <w:r>
         <w:rPr>
@@ -2782,21 +2505,7 @@
         <w:rPr>
           <w:sz w:val="24"/>
         </w:rPr>
-        <w:t xml:space="preserve">o assimilate and to integrate into their social clime also the same thing with U.S.A. I know the set of people that could be hostile. I know the set of people that could be nice to you and everything. I know what, and I mean to some extent I know what and what not to do, and I know that if I was </w:t>
-      </w:r>
-      <w:proofErr w:type="gramStart"/>
-      <w:r>
-        <w:rPr>
-          <w:sz w:val="24"/>
-        </w:rPr>
-        <w:t>treated</w:t>
-      </w:r>
-      <w:proofErr w:type="gramEnd"/>
-      <w:r>
-        <w:rPr>
-          <w:sz w:val="24"/>
-        </w:rPr>
-        <w:t xml:space="preserve"> a certain way</w:t>
+        <w:t>o assimilate and to integrate into their social clime also the same thing with U.S.A. I know the set of people that could be hostile. I know the set of people that could be nice to you and everything. I know what, and I mean to some extent I know what and what not to do, and I know that if I was treated a certain way</w:t>
       </w:r>
       <w:r>
         <w:rPr>
@@ -2873,21 +2582,7 @@
         <w:rPr>
           <w:sz w:val="24"/>
         </w:rPr>
-        <w:t xml:space="preserve">: Okay, thank you. </w:t>
-      </w:r>
-      <w:proofErr w:type="gramStart"/>
-      <w:r>
-        <w:rPr>
-          <w:sz w:val="24"/>
-        </w:rPr>
-        <w:t>So</w:t>
-      </w:r>
-      <w:proofErr w:type="gramEnd"/>
-      <w:r>
-        <w:rPr>
-          <w:sz w:val="24"/>
-        </w:rPr>
-        <w:t xml:space="preserve"> your multicultural orientation and skills have help</w:t>
+        <w:t>: Okay, thank you. So your multicultural orientation and skills have help</w:t>
       </w:r>
       <w:r>
         <w:rPr>
@@ -3022,35 +2717,7 @@
         <w:rPr>
           <w:sz w:val="24"/>
         </w:rPr>
-        <w:t xml:space="preserve"> section 4. When people come to the United States, or when people move from one country to the other. They kind of look for support system all around them. They look for information, they look for </w:t>
-      </w:r>
-      <w:proofErr w:type="gramStart"/>
-      <w:r>
-        <w:rPr>
-          <w:sz w:val="24"/>
-        </w:rPr>
-        <w:t>direction</w:t>
-      </w:r>
-      <w:proofErr w:type="gramEnd"/>
-      <w:r>
-        <w:rPr>
-          <w:sz w:val="24"/>
-        </w:rPr>
-        <w:t xml:space="preserve"> they look for </w:t>
-      </w:r>
-      <w:proofErr w:type="gramStart"/>
-      <w:r>
-        <w:rPr>
-          <w:sz w:val="24"/>
-        </w:rPr>
-        <w:t>connection</w:t>
-      </w:r>
-      <w:proofErr w:type="gramEnd"/>
-      <w:r>
-        <w:rPr>
-          <w:sz w:val="24"/>
-        </w:rPr>
-        <w:t xml:space="preserve"> to ask questions to so that they're able to navigate that new environmen</w:t>
+        <w:t xml:space="preserve"> section 4. When people come to the United States, or when people move from one country to the other. They kind of look for support system all around them. They look for information, they look for direction they look for connection to ask questions to so that they're able to navigate that new environmen</w:t>
       </w:r>
       <w:r>
         <w:rPr>
@@ -3186,21 +2853,7 @@
         <w:rPr>
           <w:sz w:val="24"/>
         </w:rPr>
-        <w:t xml:space="preserve">but they are not helping you because they love you. They just want to increase their congregation. That is why they are helping you. And I believe we are in this survey, not we are living our religious beliefs and everything outside right? </w:t>
-      </w:r>
-      <w:proofErr w:type="gramStart"/>
-      <w:r>
-        <w:rPr>
-          <w:sz w:val="24"/>
-        </w:rPr>
-        <w:t>So</w:t>
-      </w:r>
-      <w:proofErr w:type="gramEnd"/>
-      <w:r>
-        <w:rPr>
-          <w:sz w:val="24"/>
-        </w:rPr>
-        <w:t xml:space="preserve"> if that</w:t>
+        <w:t>but they are not helping you because they love you. They just want to increase their congregation. That is why they are helping you. And I believe we are in this survey, not we are living our religious beliefs and everything outside right? So if that</w:t>
       </w:r>
       <w:r>
         <w:rPr>
@@ -3284,49 +2937,7 @@
         <w:rPr>
           <w:sz w:val="24"/>
         </w:rPr>
-        <w:t xml:space="preserve">here should be a community of immigrant and also like sub communities. Because we are too, we are learned. We are too learned to be suffering as people, and it is sad. But yes, it was difficult, because I never had any any major like backbone or connection or everything at the start. </w:t>
-      </w:r>
-      <w:proofErr w:type="gramStart"/>
-      <w:r>
-        <w:rPr>
-          <w:sz w:val="24"/>
-        </w:rPr>
-        <w:t>So</w:t>
-      </w:r>
-      <w:proofErr w:type="gramEnd"/>
-      <w:r>
-        <w:rPr>
-          <w:sz w:val="24"/>
-        </w:rPr>
-        <w:t xml:space="preserve"> talking about that one, </w:t>
-      </w:r>
-      <w:proofErr w:type="gramStart"/>
-      <w:r>
-        <w:rPr>
-          <w:sz w:val="24"/>
-        </w:rPr>
-        <w:t>it  was</w:t>
-      </w:r>
-      <w:proofErr w:type="gramEnd"/>
-      <w:r>
-        <w:rPr>
-          <w:sz w:val="24"/>
-        </w:rPr>
-        <w:t xml:space="preserve"> </w:t>
-      </w:r>
-      <w:proofErr w:type="gramStart"/>
-      <w:r>
-        <w:rPr>
-          <w:sz w:val="24"/>
-        </w:rPr>
-        <w:t>a</w:t>
-      </w:r>
-      <w:proofErr w:type="gramEnd"/>
-      <w:r>
-        <w:rPr>
-          <w:sz w:val="24"/>
-        </w:rPr>
-        <w:t xml:space="preserve"> ugly experience, and yes, it was very ugly</w:t>
+        <w:t>here should be a community of immigrant and also like sub communities. Because we are too, we are learned. We are too learned to be suffering as people, and it is sad. But yes, it was difficult, because I never had any any major like backbone or connection or everything at the start. So talking about that one, it  was a ugly experience, and yes, it was very ugly</w:t>
       </w:r>
       <w:r>
         <w:rPr>
@@ -3379,21 +2990,7 @@
         <w:rPr>
           <w:sz w:val="24"/>
         </w:rPr>
-        <w:t xml:space="preserve">people have soft landing when they come, because there's someone who said, </w:t>
-      </w:r>
-      <w:proofErr w:type="gramStart"/>
-      <w:r>
-        <w:rPr>
-          <w:sz w:val="24"/>
-        </w:rPr>
-        <w:t>Okay</w:t>
-      </w:r>
-      <w:proofErr w:type="gramEnd"/>
-      <w:r>
-        <w:rPr>
-          <w:sz w:val="24"/>
-        </w:rPr>
-        <w:t xml:space="preserve">, you can stay with me for the </w:t>
+        <w:t xml:space="preserve">people have soft landing when they come, because there's someone who said, Okay, you can stay with me for the </w:t>
       </w:r>
       <w:r>
         <w:rPr>
@@ -3429,21 +3026,7 @@
         <w:rPr>
           <w:sz w:val="24"/>
         </w:rPr>
-        <w:t xml:space="preserve"> impact </w:t>
-      </w:r>
-      <w:proofErr w:type="gramStart"/>
-      <w:r>
-        <w:rPr>
-          <w:sz w:val="24"/>
-        </w:rPr>
-        <w:t>in</w:t>
-      </w:r>
-      <w:proofErr w:type="gramEnd"/>
-      <w:r>
-        <w:rPr>
-          <w:sz w:val="24"/>
-        </w:rPr>
-        <w:t xml:space="preserve"> their career outcome</w:t>
+        <w:t xml:space="preserve"> impact in their career outcome</w:t>
       </w:r>
       <w:r>
         <w:rPr>
@@ -3603,21 +3186,7 @@
         <w:rPr>
           <w:sz w:val="24"/>
         </w:rPr>
-        <w:t xml:space="preserve">o be </w:t>
-      </w:r>
-      <w:proofErr w:type="gramStart"/>
-      <w:r>
-        <w:rPr>
-          <w:sz w:val="24"/>
-        </w:rPr>
-        <w:t>honest,</w:t>
-      </w:r>
-      <w:proofErr w:type="gramEnd"/>
-      <w:r>
-        <w:rPr>
-          <w:sz w:val="24"/>
-        </w:rPr>
-        <w:t xml:space="preserve"> I do not really think U.S.A. </w:t>
+        <w:t xml:space="preserve">o be honest, I do not really think U.S.A. </w:t>
       </w:r>
       <w:r>
         <w:rPr>
@@ -3629,35 +3198,7 @@
         <w:rPr>
           <w:sz w:val="24"/>
         </w:rPr>
-        <w:t xml:space="preserve">as that much culture, and if they really do, I think it's fast declining. </w:t>
-      </w:r>
-      <w:proofErr w:type="gramStart"/>
-      <w:r>
-        <w:rPr>
-          <w:sz w:val="24"/>
-        </w:rPr>
-        <w:t>So</w:t>
-      </w:r>
-      <w:proofErr w:type="gramEnd"/>
-      <w:r>
-        <w:rPr>
-          <w:sz w:val="24"/>
-        </w:rPr>
-        <w:t xml:space="preserve"> I don't feel </w:t>
-      </w:r>
-      <w:proofErr w:type="gramStart"/>
-      <w:r>
-        <w:rPr>
-          <w:sz w:val="24"/>
-        </w:rPr>
-        <w:t>much</w:t>
-      </w:r>
-      <w:proofErr w:type="gramEnd"/>
-      <w:r>
-        <w:rPr>
-          <w:sz w:val="24"/>
-        </w:rPr>
-        <w:t xml:space="preserve"> expectations for their culture, but for Nigeria</w:t>
+        <w:t>as that much culture, and if they really do, I think it's fast declining. So I don't feel much expectations for their culture, but for Nigeria</w:t>
       </w:r>
       <w:r>
         <w:rPr>
@@ -3776,14 +3317,12 @@
         </w:rPr>
         <w:t xml:space="preserve"> when I came to this country, </w:t>
       </w:r>
-      <w:proofErr w:type="gramStart"/>
       <w:r>
         <w:rPr>
           <w:sz w:val="24"/>
         </w:rPr>
         <w:t>first</w:t>
       </w:r>
-      <w:proofErr w:type="gramEnd"/>
       <w:r>
         <w:rPr>
           <w:sz w:val="24"/>
@@ -4385,72 +3924,8 @@
         <w:rPr>
           <w:sz w:val="24"/>
         </w:rPr>
-        <w:t xml:space="preserve">lah blah! But to my surprise, I got to a certain </w:t>
-      </w:r>
-      <w:proofErr w:type="gramStart"/>
-      <w:r>
-        <w:rPr>
-          <w:sz w:val="24"/>
-        </w:rPr>
-        <w:t>hospital</w:t>
-      </w:r>
-      <w:proofErr w:type="gramEnd"/>
-      <w:r>
-        <w:rPr>
-          <w:sz w:val="24"/>
-        </w:rPr>
-        <w:t xml:space="preserve"> and </w:t>
-      </w:r>
-      <w:proofErr w:type="gramStart"/>
-      <w:r>
-        <w:rPr>
-          <w:sz w:val="24"/>
-        </w:rPr>
-        <w:t>they  placed</w:t>
-      </w:r>
-      <w:proofErr w:type="gramEnd"/>
-      <w:r>
-        <w:rPr>
-          <w:sz w:val="24"/>
-        </w:rPr>
-        <w:t xml:space="preserve"> some poster cards or boards there that seeking health solution is your right you will be protected, and everything. Schools also are told to call </w:t>
-      </w:r>
-      <w:proofErr w:type="gramStart"/>
-      <w:r>
-        <w:rPr>
-          <w:sz w:val="24"/>
-        </w:rPr>
-        <w:t xml:space="preserve">the </w:t>
-      </w:r>
-      <w:proofErr w:type="gramEnd"/>
-      <w:r>
-        <w:rPr>
-          <w:sz w:val="24"/>
-        </w:rPr>
-        <w:t xml:space="preserve">I don't </w:t>
-      </w:r>
-      <w:proofErr w:type="gramStart"/>
-      <w:r>
-        <w:rPr>
-          <w:sz w:val="24"/>
-        </w:rPr>
-        <w:t>know</w:t>
-      </w:r>
-      <w:proofErr w:type="gramEnd"/>
-      <w:r>
-        <w:rPr>
-          <w:sz w:val="24"/>
-        </w:rPr>
-        <w:t xml:space="preserve"> maybe the principal or the </w:t>
-      </w:r>
-      <w:proofErr w:type="gramStart"/>
-      <w:r>
-        <w:rPr>
-          <w:sz w:val="24"/>
-        </w:rPr>
-        <w:t>police</w:t>
-      </w:r>
-      <w:proofErr w:type="gramEnd"/>
+        <w:t>lah blah! But to my surprise, I got to a certain hospital and they  placed some poster cards or boards there that seeking health solution is your right you will be protected, and everything. Schools also are told to call the I don't know maybe the principal or the police</w:t>
+      </w:r>
       <w:r>
         <w:rPr>
           <w:sz w:val="24"/>

</xml_diff>